<commit_message>
Fix styling error in Section B docx file
</commit_message>
<xml_diff>
--- a/doc-src/docx/Section B Final Indigo Book 2d ed.docx
+++ b/doc-src/docx/Section B Final Indigo Book 2d ed.docx
@@ -48,21 +48,15 @@
     </w:p>
     <w:p>
       <w:pPr>
-        <w:pStyle w:val="Body"/>
-        <w:tabs>
-          <w:tab w:val="left" w:pos="2160"/>
-        </w:tabs>
-        <w:rPr>
-          <w:rStyle w:val="None"/>
-          <w:lang w:val="en-US"/>
-        </w:rPr>
-      </w:pPr>
-      <w:r>
-        <w:rPr>
-          <w:rStyle w:val="None"/>
-          <w:b/>
-          <w:bCs/>
-          <w:smallCaps/>
+        <w:pStyle w:val="InklingTitle"/>
+        <w:rPr>
+          <w:rStyle w:val="None"/>
+          <w:lang w:val="en-US"/>
+        </w:rPr>
+      </w:pPr>
+      <w:r>
+        <w:rPr>
+          <w:rStyle w:val="None"/>
           <w:color w:val="4B0082"/>
           <w:lang w:val="en-US"/>
         </w:rPr>
@@ -71,9 +65,6 @@
       <w:r>
         <w:rPr>
           <w:rStyle w:val="None"/>
-          <w:b/>
-          <w:bCs/>
-          <w:smallCaps/>
           <w:color w:val="4B0082"/>
           <w:lang w:val="en-US"/>
         </w:rPr>
@@ -11982,27 +11973,7 @@
                 <w:szCs w:val="20"/>
                 <w:lang w:val="en-US"/>
               </w:rPr>
-              <w:t xml:space="preserve">Cite to the regional reporter for the region in which the court </w:t>
-            </w:r>
-            <w:proofErr w:type="gramStart"/>
-            <w:r>
-              <w:rPr>
-                <w:rStyle w:val="None"/>
-                <w:sz w:val="20"/>
-                <w:szCs w:val="20"/>
-                <w:lang w:val="en-US"/>
-              </w:rPr>
-              <w:t>sits, if</w:t>
-            </w:r>
-            <w:proofErr w:type="gramEnd"/>
-            <w:r>
-              <w:rPr>
-                <w:rStyle w:val="None"/>
-                <w:sz w:val="20"/>
-                <w:szCs w:val="20"/>
-                <w:lang w:val="en-US"/>
-              </w:rPr>
-              <w:t xml:space="preserve"> the opinion appears there. If not, cite to the state’s official reporter, as listed in Table T3. The state’s preferred official reporter may be a public domain (i.e., medium neutral) citation. </w:t>
+              <w:t xml:space="preserve">Cite to the regional reporter for the region in which the court sits, if the opinion appears there. If not, cite to the state’s official reporter, as listed in Table T3. The state’s preferred official reporter may be a public domain (i.e., medium neutral) citation. </w:t>
             </w:r>
           </w:p>
           <w:p>
@@ -12203,27 +12174,7 @@
                 <w:szCs w:val="20"/>
                 <w:lang w:val="en-US"/>
               </w:rPr>
-              <w:t xml:space="preserve">Cite to the regional reporter for the region in which the court </w:t>
-            </w:r>
-            <w:proofErr w:type="gramStart"/>
-            <w:r>
-              <w:rPr>
-                <w:rStyle w:val="None"/>
-                <w:sz w:val="20"/>
-                <w:szCs w:val="20"/>
-                <w:lang w:val="en-US"/>
-              </w:rPr>
-              <w:t>sits, if</w:t>
-            </w:r>
-            <w:proofErr w:type="gramEnd"/>
-            <w:r>
-              <w:rPr>
-                <w:rStyle w:val="None"/>
-                <w:sz w:val="20"/>
-                <w:szCs w:val="20"/>
-                <w:lang w:val="en-US"/>
-              </w:rPr>
-              <w:t xml:space="preserve"> the opinion appears there. If not, cite to the state’s official reporter in Table T3. The state’s preferred official reporter may be a medium-neutral citation. </w:t>
+              <w:t xml:space="preserve">Cite to the regional reporter for the region in which the court sits, if the opinion appears there. If not, cite to the state’s official reporter in Table T3. The state’s preferred official reporter may be a medium-neutral citation. </w:t>
             </w:r>
             <w:r>
               <w:rPr>
@@ -13242,15 +13193,7 @@
         <w:t>not for publication</w:t>
       </w:r>
       <w:r>
-        <w:t xml:space="preserve">” by the issuing </w:t>
-      </w:r>
-      <w:proofErr w:type="gramStart"/>
-      <w:r>
-        <w:t>court, and</w:t>
-      </w:r>
-      <w:proofErr w:type="gramEnd"/>
-      <w:r>
-        <w:t xml:space="preserve"> will never be assigned an </w:t>
+        <w:t xml:space="preserve">” by the issuing court, and will never be assigned an </w:t>
       </w:r>
       <w:r>
         <w:t>official reporter citation</w:t>
@@ -13320,21 +13263,7 @@
         <w:rPr>
           <w:rStyle w:val="None"/>
         </w:rPr>
-        <w:t xml:space="preserve">Citations to these electronic databases are </w:t>
-      </w:r>
-      <w:proofErr w:type="gramStart"/>
-      <w:r>
-        <w:rPr>
-          <w:rStyle w:val="None"/>
-        </w:rPr>
-        <w:t>similar to</w:t>
-      </w:r>
-      <w:proofErr w:type="gramEnd"/>
-      <w:r>
-        <w:rPr>
-          <w:rStyle w:val="None"/>
-        </w:rPr>
-        <w:t xml:space="preserve"> regular citations, </w:t>
+        <w:t xml:space="preserve">Citations to these electronic databases are similar to regular citations, </w:t>
       </w:r>
       <w:r>
         <w:rPr>
@@ -13937,17 +13866,8 @@
           <w:rStyle w:val="None"/>
           <w:lang w:val="en-US"/>
         </w:rPr>
-        <w:t xml:space="preserve">more accessible to lawyers and court staff with access to commercial databases, but less available to the </w:t>
-      </w:r>
-      <w:proofErr w:type="gramStart"/>
-      <w:r>
-        <w:rPr>
-          <w:rStyle w:val="None"/>
-          <w:lang w:val="en-US"/>
-        </w:rPr>
-        <w:t>general public</w:t>
-      </w:r>
-      <w:proofErr w:type="gramEnd"/>
+        <w:t>more accessible to lawyers and court staff with access to commercial databases, but less available to the general public</w:t>
+      </w:r>
       <w:r>
         <w:rPr>
           <w:rStyle w:val="None"/>
@@ -13988,23 +13908,7 @@
           <w:rStyle w:val="None"/>
           <w:lang w:val="en-US"/>
         </w:rPr>
-        <w:t xml:space="preserve">And then, if that case is formally “reported” by the court and assigned a reporter designation, </w:t>
-      </w:r>
-      <w:proofErr w:type="gramStart"/>
-      <w:r>
-        <w:rPr>
-          <w:rStyle w:val="None"/>
-          <w:lang w:val="en-US"/>
-        </w:rPr>
-        <w:t>both of these</w:t>
-      </w:r>
-      <w:proofErr w:type="gramEnd"/>
-      <w:r>
-        <w:rPr>
-          <w:rStyle w:val="None"/>
-          <w:lang w:val="en-US"/>
-        </w:rPr>
-        <w:t xml:space="preserve"> citations would become incorrect and superseded by the standard citation to the volume, reporter, and page.</w:t>
+        <w:t>And then, if that case is formally “reported” by the court and assigned a reporter designation, both of these citations would become incorrect and superseded by the standard citation to the volume, reporter, and page.</w:t>
       </w:r>
       <w:r>
         <w:rPr>
@@ -14045,23 +13949,7 @@
           <w:rStyle w:val="None"/>
           <w:lang w:val="en-US"/>
         </w:rPr>
-        <w:t xml:space="preserve"> Two key principles to boil all this down are: (1) cite the most authoritative source available to you </w:t>
-      </w:r>
-      <w:proofErr w:type="gramStart"/>
-      <w:r>
-        <w:rPr>
-          <w:rStyle w:val="None"/>
-          <w:lang w:val="en-US"/>
-        </w:rPr>
-        <w:t>at the moment</w:t>
-      </w:r>
-      <w:proofErr w:type="gramEnd"/>
-      <w:r>
-        <w:rPr>
-          <w:rStyle w:val="None"/>
-          <w:lang w:val="en-US"/>
-        </w:rPr>
-        <w:t xml:space="preserve"> you create the citation; and (2) cite “good law” or protect your reader by indicating a required caveat about whatever you are citing.</w:t>
+        <w:t xml:space="preserve"> Two key principles to boil all this down are: (1) cite the most authoritative source available to you at the moment you create the citation; and (2) cite “good law” or protect your reader by indicating a required caveat about whatever you are citing.</w:t>
       </w:r>
     </w:p>
     <w:p>
@@ -14619,23 +14507,7 @@
           <w:rStyle w:val="None"/>
           <w:lang w:val="en-US"/>
         </w:rPr>
-        <w:t xml:space="preserve">The United States is a common law system, where court decisions play an important role in defining what the law is. To figure out the difference between good law and bad law, we </w:t>
-      </w:r>
-      <w:proofErr w:type="gramStart"/>
-      <w:r>
-        <w:rPr>
-          <w:rStyle w:val="None"/>
-          <w:lang w:val="en-US"/>
-        </w:rPr>
-        <w:t>have to</w:t>
-      </w:r>
-      <w:proofErr w:type="gramEnd"/>
-      <w:r>
-        <w:rPr>
-          <w:rStyle w:val="None"/>
-          <w:lang w:val="en-US"/>
-        </w:rPr>
-        <w:t xml:space="preserve"> look at the case’s subsequent history to make sure it was not vacated or reversed on the point being relied upon in a cited assertion. These types of important subsequent history are required by the Uniform System of Citation. On the other hand, some subsequent history is generally unimportant and should be omitted from the citation. Examples include the denial of a motion for reconsideration, or the denial of a petition for certiorari in a case decided more than two years ago. See </w:t>
+        <w:t xml:space="preserve">The United States is a common law system, where court decisions play an important role in defining what the law is. To figure out the difference between good law and bad law, we have to look at the case’s subsequent history to make sure it was not vacated or reversed on the point being relied upon in a cited assertion. These types of important subsequent history are required by the Uniform System of Citation. On the other hand, some subsequent history is generally unimportant and should be omitted from the citation. Examples include the denial of a motion for reconsideration, or the denial of a petition for certiorari in a case decided more than two years ago. See </w:t>
       </w:r>
       <w:r>
         <w:rPr>
@@ -14673,23 +14545,7 @@
           <w:rStyle w:val="None"/>
           <w:lang w:val="en-US"/>
         </w:rPr>
-        <w:t xml:space="preserve">Note that subsequent history is the history of that </w:t>
-      </w:r>
-      <w:proofErr w:type="gramStart"/>
-      <w:r>
-        <w:rPr>
-          <w:rStyle w:val="None"/>
-          <w:lang w:val="en-US"/>
-        </w:rPr>
-        <w:t>particular case</w:t>
-      </w:r>
-      <w:proofErr w:type="gramEnd"/>
-      <w:r>
-        <w:rPr>
-          <w:rStyle w:val="None"/>
-          <w:lang w:val="en-US"/>
-        </w:rPr>
-        <w:t xml:space="preserve"> in litigation. If a different case (unrelated parties but a similar legal issue) later overrules an older case’s holding, that case is no longer good law for that point—but subsequent history is not involved in the citation. This is but one example of how legal citation overlaps with legal analysis itself. If a writer is citing a case that was later overruled, the writer should not simply polish the citation’s mandatory subsequent history, but rather re-consider why to cite that “bad law” in the first place.</w:t>
+        <w:t>Note that subsequent history is the history of that particular case in litigation. If a different case (unrelated parties but a similar legal issue) later overrules an older case’s holding, that case is no longer good law for that point—but subsequent history is not involved in the citation. This is but one example of how legal citation overlaps with legal analysis itself. If a writer is citing a case that was later overruled, the writer should not simply polish the citation’s mandatory subsequent history, but rather re-consider why to cite that “bad law” in the first place.</w:t>
       </w:r>
     </w:p>
     <w:p>
@@ -15813,14 +15669,7 @@
         <w:rPr>
           <w:rStyle w:val="None"/>
         </w:rPr>
-        <w:t xml:space="preserve">collateral </w:t>
-      </w:r>
-      <w:proofErr w:type="gramStart"/>
-      <w:r>
-        <w:rPr>
-          <w:rStyle w:val="None"/>
-        </w:rPr>
-        <w:t>litigatio</w:t>
+        <w:t>collateral litigatio</w:t>
       </w:r>
       <w:r>
         <w:rPr>
@@ -15828,7 +15677,6 @@
         </w:rPr>
         <w:t>n</w:t>
       </w:r>
-      <w:proofErr w:type="gramEnd"/>
       <w:r>
         <w:rPr>
           <w:rStyle w:val="None"/>
@@ -16359,19 +16207,8 @@
           <w:iCs/>
           <w:lang w:val="en-US"/>
         </w:rPr>
-        <w:t xml:space="preserve">United States v. </w:t>
-      </w:r>
-      <w:proofErr w:type="gramStart"/>
-      <w:r>
-        <w:rPr>
-          <w:rStyle w:val="None"/>
-          <w:i/>
-          <w:iCs/>
-          <w:lang w:val="en-US"/>
-        </w:rPr>
-        <w:t>Schmuck</w:t>
-      </w:r>
-      <w:proofErr w:type="gramEnd"/>
+        <w:t>United States v. Schmuck</w:t>
+      </w:r>
       <w:r>
         <w:rPr>
           <w:rStyle w:val="None"/>
@@ -16440,19 +16277,8 @@
           <w:iCs/>
           <w:lang w:val="en-US"/>
         </w:rPr>
-        <w:t xml:space="preserve">United States v. </w:t>
-      </w:r>
-      <w:proofErr w:type="gramStart"/>
-      <w:r>
-        <w:rPr>
-          <w:rStyle w:val="None"/>
-          <w:i/>
-          <w:iCs/>
-          <w:lang w:val="en-US"/>
-        </w:rPr>
-        <w:t>Schmuck</w:t>
-      </w:r>
-      <w:proofErr w:type="gramEnd"/>
+        <w:t>United States v. Schmuck</w:t>
+      </w:r>
       <w:r>
         <w:rPr>
           <w:rStyle w:val="None"/>
@@ -16771,17 +16597,8 @@
           <w:rStyle w:val="None"/>
           <w:lang w:val="en-US"/>
         </w:rPr>
-        <w:t xml:space="preserve"> expresses this rule as </w:t>
-      </w:r>
-      <w:proofErr w:type="gramStart"/>
-      <w:r>
-        <w:rPr>
-          <w:rStyle w:val="None"/>
-          <w:lang w:val="en-US"/>
-        </w:rPr>
-        <w:t>well, and</w:t>
-      </w:r>
-      <w:proofErr w:type="gramEnd"/>
+        <w:t xml:space="preserve"> expresses this rule as well, and</w:t>
+      </w:r>
       <w:r>
         <w:rPr>
           <w:rStyle w:val="None"/>
@@ -17953,21 +17770,7 @@
         <w:rPr>
           <w:rStyle w:val="None"/>
         </w:rPr>
-        <w:t xml:space="preserve">, 139 S. Ct. </w:t>
-      </w:r>
-      <w:proofErr w:type="gramStart"/>
-      <w:r>
-        <w:rPr>
-          <w:rStyle w:val="None"/>
-        </w:rPr>
-        <w:t>at</w:t>
-      </w:r>
-      <w:proofErr w:type="gramEnd"/>
-      <w:r>
-        <w:rPr>
-          <w:rStyle w:val="None"/>
-        </w:rPr>
-        <w:t xml:space="preserve"> 1744. </w:t>
+        <w:t xml:space="preserve">, 139 S. Ct. at 1744. </w:t>
       </w:r>
     </w:p>
     <w:p>
@@ -21919,25 +21722,16 @@
 </file>
 
 <file path=customXml/item1.xml><?xml version="1.0" encoding="utf-8"?>
-<b:Sources xmlns:b="http://schemas.openxmlformats.org/officeDocument/2006/bibliography" xmlns="http://schemas.openxmlformats.org/officeDocument/2006/bibliography" SelectedStyle="\APASixthEditionOfficeOnline.xsl" StyleName="APA" Version="6"/>
-</file>
-
-<file path=customXml/item2.xml><?xml version="1.0" encoding="utf-8"?>
 <p:properties xmlns:p="http://schemas.microsoft.com/office/2006/metadata/properties" xmlns:xsi="http://www.w3.org/2001/XMLSchema-instance" xmlns:pc="http://schemas.microsoft.com/office/infopath/2007/PartnerControls">
   <documentManagement/>
 </p:properties>
 </file>
 
-<file path=customXml/item3.xml><?xml version="1.0" encoding="utf-8"?>
-<?mso-contentType ?>
-<FormTemplates xmlns="http://schemas.microsoft.com/sharepoint/v3/contenttype/forms">
-  <Display>DocumentLibraryForm</Display>
-  <Edit>DocumentLibraryForm</Edit>
-  <New>DocumentLibraryForm</New>
-</FormTemplates>
+<file path=customXml/item2.xml><?xml version="1.0" encoding="utf-8"?>
+<b:Sources xmlns:b="http://schemas.openxmlformats.org/officeDocument/2006/bibliography" xmlns="http://schemas.openxmlformats.org/officeDocument/2006/bibliography" SelectedStyle="\APASixthEditionOfficeOnline.xsl" StyleName="APA" Version="6"/>
 </file>
 
-<file path=customXml/item4.xml><?xml version="1.0" encoding="utf-8"?>
+<file path=customXml/item3.xml><?xml version="1.0" encoding="utf-8"?>
 <ct:contentTypeSchema xmlns:ct="http://schemas.microsoft.com/office/2006/metadata/contentType" xmlns:ma="http://schemas.microsoft.com/office/2006/metadata/properties/metaAttributes" ct:_="" ma:_="" ma:contentTypeName="Document" ma:contentTypeID="0x0101006D23C7E7636C57418F1DA5EB1213F19B" ma:contentTypeVersion="8" ma:contentTypeDescription="Create a new document." ma:contentTypeScope="" ma:versionID="5da8b40e23e4a78517c1a7d267d03deb">
   <xsd:schema xmlns:xsd="http://www.w3.org/2001/XMLSchema" xmlns:xs="http://www.w3.org/2001/XMLSchema" xmlns:p="http://schemas.microsoft.com/office/2006/metadata/properties" xmlns:ns3="72fd2ed8-3466-45e3-92b8-f63a3ad26e87" xmlns:ns4="386d5d2d-b57e-4c1d-b0d1-44a1edc7b34c" targetNamespace="http://schemas.microsoft.com/office/2006/metadata/properties" ma:root="true" ma:fieldsID="5e9fc9f68c01c73b6ffceb0c4833f50c" ns3:_="" ns4:_="">
     <xsd:import namespace="72fd2ed8-3466-45e3-92b8-f63a3ad26e87"/>
@@ -22128,7 +21922,25 @@
 </ct:contentTypeSchema>
 </file>
 
+<file path=customXml/item4.xml><?xml version="1.0" encoding="utf-8"?>
+<?mso-contentType ?>
+<FormTemplates xmlns="http://schemas.microsoft.com/sharepoint/v3/contenttype/forms">
+  <Display>DocumentLibraryForm</Display>
+  <Edit>DocumentLibraryForm</Edit>
+  <New>DocumentLibraryForm</New>
+</FormTemplates>
+</file>
+
 <file path=customXml/itemProps1.xml><?xml version="1.0" encoding="utf-8"?>
+<ds:datastoreItem xmlns:ds="http://schemas.openxmlformats.org/officeDocument/2006/customXml" ds:itemID="{B852F0DB-53E1-43D8-B275-CB71DD3DDE51}">
+  <ds:schemaRefs>
+    <ds:schemaRef ds:uri="http://schemas.microsoft.com/office/2006/metadata/properties"/>
+    <ds:schemaRef ds:uri="http://schemas.microsoft.com/office/infopath/2007/PartnerControls"/>
+  </ds:schemaRefs>
+</ds:datastoreItem>
+</file>
+
+<file path=customXml/itemProps2.xml><?xml version="1.0" encoding="utf-8"?>
 <ds:datastoreItem xmlns:ds="http://schemas.openxmlformats.org/officeDocument/2006/customXml" ds:itemID="{DAF68D78-7FB9-4687-A2BD-4F05C9709F0F}">
   <ds:schemaRefs>
     <ds:schemaRef ds:uri="http://schemas.openxmlformats.org/officeDocument/2006/bibliography"/>
@@ -22136,32 +21948,7 @@
 </ds:datastoreItem>
 </file>
 
-<file path=customXml/itemProps2.xml><?xml version="1.0" encoding="utf-8"?>
-<ds:datastoreItem xmlns:ds="http://schemas.openxmlformats.org/officeDocument/2006/customXml" ds:itemID="{B852F0DB-53E1-43D8-B275-CB71DD3DDE51}">
-  <ds:schemaRefs>
-    <ds:schemaRef ds:uri="http://schemas.microsoft.com/office/2006/documentManagement/types"/>
-    <ds:schemaRef ds:uri="http://schemas.microsoft.com/office/infopath/2007/PartnerControls"/>
-    <ds:schemaRef ds:uri="http://purl.org/dc/elements/1.1/"/>
-    <ds:schemaRef ds:uri="http://schemas.microsoft.com/office/2006/metadata/properties"/>
-    <ds:schemaRef ds:uri="386d5d2d-b57e-4c1d-b0d1-44a1edc7b34c"/>
-    <ds:schemaRef ds:uri="72fd2ed8-3466-45e3-92b8-f63a3ad26e87"/>
-    <ds:schemaRef ds:uri="http://purl.org/dc/terms/"/>
-    <ds:schemaRef ds:uri="http://schemas.openxmlformats.org/package/2006/metadata/core-properties"/>
-    <ds:schemaRef ds:uri="http://www.w3.org/XML/1998/namespace"/>
-    <ds:schemaRef ds:uri="http://purl.org/dc/dcmitype/"/>
-  </ds:schemaRefs>
-</ds:datastoreItem>
-</file>
-
 <file path=customXml/itemProps3.xml><?xml version="1.0" encoding="utf-8"?>
-<ds:datastoreItem xmlns:ds="http://schemas.openxmlformats.org/officeDocument/2006/customXml" ds:itemID="{C4CC23A9-347E-4A39-9764-DC21EFDEDB71}">
-  <ds:schemaRefs>
-    <ds:schemaRef ds:uri="http://schemas.microsoft.com/sharepoint/v3/contenttype/forms"/>
-  </ds:schemaRefs>
-</ds:datastoreItem>
-</file>
-
-<file path=customXml/itemProps4.xml><?xml version="1.0" encoding="utf-8"?>
 <ds:datastoreItem xmlns:ds="http://schemas.openxmlformats.org/officeDocument/2006/customXml" ds:itemID="{A6B17578-40AF-4DD4-8BDD-F149C75F751B}">
   <ds:schemaRefs>
     <ds:schemaRef ds:uri="http://schemas.microsoft.com/office/2006/metadata/contentType"/>
@@ -22178,4 +21965,12 @@
     <ds:schemaRef ds:uri="http://schemas.microsoft.com/internal/obd"/>
   </ds:schemaRefs>
 </ds:datastoreItem>
+</file>
+
+<file path=customXml/itemProps4.xml><?xml version="1.0" encoding="utf-8"?>
+<ds:datastoreItem xmlns:ds="http://schemas.openxmlformats.org/officeDocument/2006/customXml" ds:itemID="{C4CC23A9-347E-4A39-9764-DC21EFDEDB71}">
+  <ds:schemaRefs>
+    <ds:schemaRef ds:uri="http://schemas.microsoft.com/sharepoint/v3/contenttype/forms"/>
+  </ds:schemaRefs>
+</ds:datastoreItem>
 </file>
</xml_diff>

<commit_message>
Swap in new DOCX and HTML source for two files
</commit_message>
<xml_diff>
--- a/doc-src/docx/Section B Final Indigo Book 2d ed.docx
+++ b/doc-src/docx/Section B Final Indigo Book 2d ed.docx
@@ -60,7 +60,13 @@
           <w:color w:val="4B0082"/>
           <w:lang w:val="en-US"/>
         </w:rPr>
-        <w:t>Indigo Inkling</w:t>
+        <w:t xml:space="preserve">Indigo </w:t>
+      </w:r>
+      <w:r>
+        <w:rPr>
+          <w:rStyle w:val="None"/>
+        </w:rPr>
+        <w:t>Inkling</w:t>
       </w:r>
       <w:r>
         <w:rPr>
@@ -21722,16 +21728,15 @@
 </file>
 
 <file path=customXml/item1.xml><?xml version="1.0" encoding="utf-8"?>
-<p:properties xmlns:p="http://schemas.microsoft.com/office/2006/metadata/properties" xmlns:xsi="http://www.w3.org/2001/XMLSchema-instance" xmlns:pc="http://schemas.microsoft.com/office/infopath/2007/PartnerControls">
-  <documentManagement/>
-</p:properties>
+<?mso-contentType ?>
+<FormTemplates xmlns="http://schemas.microsoft.com/sharepoint/v3/contenttype/forms">
+  <Display>DocumentLibraryForm</Display>
+  <Edit>DocumentLibraryForm</Edit>
+  <New>DocumentLibraryForm</New>
+</FormTemplates>
 </file>
 
 <file path=customXml/item2.xml><?xml version="1.0" encoding="utf-8"?>
-<b:Sources xmlns:b="http://schemas.openxmlformats.org/officeDocument/2006/bibliography" xmlns="http://schemas.openxmlformats.org/officeDocument/2006/bibliography" SelectedStyle="\APASixthEditionOfficeOnline.xsl" StyleName="APA" Version="6"/>
-</file>
-
-<file path=customXml/item3.xml><?xml version="1.0" encoding="utf-8"?>
 <ct:contentTypeSchema xmlns:ct="http://schemas.microsoft.com/office/2006/metadata/contentType" xmlns:ma="http://schemas.microsoft.com/office/2006/metadata/properties/metaAttributes" ct:_="" ma:_="" ma:contentTypeName="Document" ma:contentTypeID="0x0101006D23C7E7636C57418F1DA5EB1213F19B" ma:contentTypeVersion="8" ma:contentTypeDescription="Create a new document." ma:contentTypeScope="" ma:versionID="5da8b40e23e4a78517c1a7d267d03deb">
   <xsd:schema xmlns:xsd="http://www.w3.org/2001/XMLSchema" xmlns:xs="http://www.w3.org/2001/XMLSchema" xmlns:p="http://schemas.microsoft.com/office/2006/metadata/properties" xmlns:ns3="72fd2ed8-3466-45e3-92b8-f63a3ad26e87" xmlns:ns4="386d5d2d-b57e-4c1d-b0d1-44a1edc7b34c" targetNamespace="http://schemas.microsoft.com/office/2006/metadata/properties" ma:root="true" ma:fieldsID="5e9fc9f68c01c73b6ffceb0c4833f50c" ns3:_="" ns4:_="">
     <xsd:import namespace="72fd2ed8-3466-45e3-92b8-f63a3ad26e87"/>
@@ -21922,33 +21927,25 @@
 </ct:contentTypeSchema>
 </file>
 
+<file path=customXml/item3.xml><?xml version="1.0" encoding="utf-8"?>
+<b:Sources xmlns:b="http://schemas.openxmlformats.org/officeDocument/2006/bibliography" xmlns="http://schemas.openxmlformats.org/officeDocument/2006/bibliography" SelectedStyle="\APASixthEditionOfficeOnline.xsl" StyleName="APA" Version="6"/>
+</file>
+
 <file path=customXml/item4.xml><?xml version="1.0" encoding="utf-8"?>
-<?mso-contentType ?>
-<FormTemplates xmlns="http://schemas.microsoft.com/sharepoint/v3/contenttype/forms">
-  <Display>DocumentLibraryForm</Display>
-  <Edit>DocumentLibraryForm</Edit>
-  <New>DocumentLibraryForm</New>
-</FormTemplates>
+<p:properties xmlns:p="http://schemas.microsoft.com/office/2006/metadata/properties" xmlns:xsi="http://www.w3.org/2001/XMLSchema-instance" xmlns:pc="http://schemas.microsoft.com/office/infopath/2007/PartnerControls">
+  <documentManagement/>
+</p:properties>
 </file>
 
 <file path=customXml/itemProps1.xml><?xml version="1.0" encoding="utf-8"?>
-<ds:datastoreItem xmlns:ds="http://schemas.openxmlformats.org/officeDocument/2006/customXml" ds:itemID="{B852F0DB-53E1-43D8-B275-CB71DD3DDE51}">
+<ds:datastoreItem xmlns:ds="http://schemas.openxmlformats.org/officeDocument/2006/customXml" ds:itemID="{C4CC23A9-347E-4A39-9764-DC21EFDEDB71}">
   <ds:schemaRefs>
-    <ds:schemaRef ds:uri="http://schemas.microsoft.com/office/2006/metadata/properties"/>
-    <ds:schemaRef ds:uri="http://schemas.microsoft.com/office/infopath/2007/PartnerControls"/>
+    <ds:schemaRef ds:uri="http://schemas.microsoft.com/sharepoint/v3/contenttype/forms"/>
   </ds:schemaRefs>
 </ds:datastoreItem>
 </file>
 
 <file path=customXml/itemProps2.xml><?xml version="1.0" encoding="utf-8"?>
-<ds:datastoreItem xmlns:ds="http://schemas.openxmlformats.org/officeDocument/2006/customXml" ds:itemID="{DAF68D78-7FB9-4687-A2BD-4F05C9709F0F}">
-  <ds:schemaRefs>
-    <ds:schemaRef ds:uri="http://schemas.openxmlformats.org/officeDocument/2006/bibliography"/>
-  </ds:schemaRefs>
-</ds:datastoreItem>
-</file>
-
-<file path=customXml/itemProps3.xml><?xml version="1.0" encoding="utf-8"?>
 <ds:datastoreItem xmlns:ds="http://schemas.openxmlformats.org/officeDocument/2006/customXml" ds:itemID="{A6B17578-40AF-4DD4-8BDD-F149C75F751B}">
   <ds:schemaRefs>
     <ds:schemaRef ds:uri="http://schemas.microsoft.com/office/2006/metadata/contentType"/>
@@ -21967,10 +21964,19 @@
 </ds:datastoreItem>
 </file>
 
+<file path=customXml/itemProps3.xml><?xml version="1.0" encoding="utf-8"?>
+<ds:datastoreItem xmlns:ds="http://schemas.openxmlformats.org/officeDocument/2006/customXml" ds:itemID="{DAF68D78-7FB9-4687-A2BD-4F05C9709F0F}">
+  <ds:schemaRefs>
+    <ds:schemaRef ds:uri="http://schemas.openxmlformats.org/officeDocument/2006/bibliography"/>
+  </ds:schemaRefs>
+</ds:datastoreItem>
+</file>
+
 <file path=customXml/itemProps4.xml><?xml version="1.0" encoding="utf-8"?>
-<ds:datastoreItem xmlns:ds="http://schemas.openxmlformats.org/officeDocument/2006/customXml" ds:itemID="{C4CC23A9-347E-4A39-9764-DC21EFDEDB71}">
+<ds:datastoreItem xmlns:ds="http://schemas.openxmlformats.org/officeDocument/2006/customXml" ds:itemID="{B852F0DB-53E1-43D8-B275-CB71DD3DDE51}">
   <ds:schemaRefs>
-    <ds:schemaRef ds:uri="http://schemas.microsoft.com/sharepoint/v3/contenttype/forms"/>
+    <ds:schemaRef ds:uri="http://schemas.microsoft.com/office/2006/metadata/properties"/>
+    <ds:schemaRef ds:uri="http://schemas.microsoft.com/office/infopath/2007/PartnerControls"/>
   </ds:schemaRefs>
 </ds:datastoreItem>
 </file>
</xml_diff>